<commit_message>
Update Fase 2 - Componente practico - Practicas simuladas - Jesús Alberto Guzmán.docx
</commit_message>
<xml_diff>
--- a/Fase 2/Fase 2 - Componente practico - Practicas simuladas - Jesús Alberto Guzmán.docx
+++ b/Fase 2/Fase 2 - Componente practico - Practicas simuladas - Jesús Alberto Guzmán.docx
@@ -43,7 +43,7 @@
         <w:rPr>
           <w:sz w:val="22"/>
         </w:rPr>
-        <w:t>2</w:t>
+        <w:t>3</w:t>
       </w:r>
       <w:r>
         <w:rPr>
@@ -67,25 +67,7 @@
         <w:rPr>
           <w:sz w:val="22"/>
         </w:rPr>
-        <w:t xml:space="preserve">Componente Practico </w:t>
-      </w:r>
-      <w:r>
-        <w:rPr>
-          <w:sz w:val="22"/>
-        </w:rPr>
-        <w:t>–</w:t>
-      </w:r>
-      <w:r>
-        <w:rPr>
-          <w:sz w:val="22"/>
-        </w:rPr>
-        <w:t xml:space="preserve"> </w:t>
-      </w:r>
-      <w:r>
-        <w:rPr>
-          <w:sz w:val="22"/>
-        </w:rPr>
-        <w:t>Practicas Simuladas</w:t>
+        <w:t>Diseñar</w:t>
       </w:r>
     </w:p>
     <w:p>
@@ -202,7 +184,7 @@
           <w:rFonts w:ascii="Georgia" w:hAnsi="Georgia"/>
           <w:sz w:val="22"/>
         </w:rPr>
-        <w:t>02</w:t>
+        <w:t>13</w:t>
       </w:r>
       <w:r>
         <w:rPr>

</xml_diff>